<commit_message>
Module 6 doc file updated
</commit_message>
<xml_diff>
--- a/Module 6/Module 6.docx
+++ b/Module 6/Module 6.docx
@@ -24,7 +24,13 @@
     <w:p/>
     <w:p>
       <w:r>
-        <w:t>Screen shot of initial program running with empty shopping cart:</w:t>
+        <w:t>Screen shot of initial program running with empty shopping cart</w:t>
+      </w:r>
+      <w:r>
+        <w:t xml:space="preserve"> and invalid menu option</w:t>
+      </w:r>
+      <w:r>
+        <w:t>:</w:t>
       </w:r>
     </w:p>
     <w:p/>

</xml_diff>